<commit_message>
Started changes after first draft
</commit_message>
<xml_diff>
--- a/ENG3303-9-so1132.docx
+++ b/ENG3303-9-so1132.docx
@@ -235,111 +235,31 @@
           <w:sz w:val="24"/>
           <w:szCs w:val="24"/>
         </w:rPr>
-        <w:t>I have enclosed a copy of the brochure you asked me to write.</w:t>
-      </w:r>
-      <w:r>
-        <w:rPr>
-          <w:rFonts w:asciiTheme="majorHAnsi" w:hAnsiTheme="majorHAnsi" w:cs="Times New Roman"/>
-          <w:sz w:val="24"/>
-          <w:szCs w:val="24"/>
-        </w:rPr>
-        <w:t xml:space="preserve"> It details the basic use of TRACS to students at Texas State and provides resources for learning more about TRACS.</w:t>
-      </w:r>
-    </w:p>
-    <w:p>
-      <w:pPr>
-        <w:spacing w:after="0" w:line="240" w:lineRule="auto"/>
-        <w:rPr>
-          <w:rFonts w:asciiTheme="majorHAnsi" w:hAnsiTheme="majorHAnsi" w:cs="Times New Roman"/>
-          <w:sz w:val="24"/>
-          <w:szCs w:val="24"/>
-        </w:rPr>
-      </w:pPr>
-    </w:p>
-    <w:p>
-      <w:pPr>
-        <w:spacing w:after="0" w:line="240" w:lineRule="auto"/>
-        <w:rPr>
-          <w:rFonts w:asciiTheme="majorHAnsi" w:hAnsiTheme="majorHAnsi" w:cs="Times New Roman"/>
-          <w:sz w:val="24"/>
-          <w:szCs w:val="24"/>
-        </w:rPr>
-      </w:pPr>
-      <w:r>
-        <w:rPr>
-          <w:rFonts w:asciiTheme="majorHAnsi" w:hAnsiTheme="majorHAnsi" w:cs="Times New Roman"/>
-          <w:sz w:val="24"/>
-          <w:szCs w:val="24"/>
-        </w:rPr>
-        <w:t>The brochure covers</w:t>
-      </w:r>
-      <w:r>
-        <w:rPr>
-          <w:rFonts w:asciiTheme="majorHAnsi" w:hAnsiTheme="majorHAnsi" w:cs="Times New Roman"/>
-          <w:sz w:val="24"/>
-          <w:szCs w:val="24"/>
-        </w:rPr>
-        <w:t xml:space="preserve"> logging in to the system, </w:t>
-      </w:r>
-      <w:r>
-        <w:rPr>
-          <w:rFonts w:asciiTheme="majorHAnsi" w:hAnsiTheme="majorHAnsi" w:cs="Times New Roman"/>
-          <w:sz w:val="24"/>
-          <w:szCs w:val="24"/>
-        </w:rPr>
-        <w:t>the information available on the home page, how to navigate between classes, and the information available on each class page.</w:t>
-      </w:r>
-      <w:r>
-        <w:rPr>
-          <w:rFonts w:asciiTheme="majorHAnsi" w:hAnsiTheme="majorHAnsi" w:cs="Times New Roman"/>
-          <w:sz w:val="24"/>
-          <w:szCs w:val="24"/>
-        </w:rPr>
-        <w:t xml:space="preserve"> The brochure explains how to access professors' contact information, syllabuses, posted resources, and grades.</w:t>
-      </w:r>
-    </w:p>
-    <w:p>
-      <w:pPr>
-        <w:spacing w:after="0" w:line="240" w:lineRule="auto"/>
-        <w:rPr>
-          <w:rFonts w:asciiTheme="majorHAnsi" w:hAnsiTheme="majorHAnsi" w:cs="Times New Roman"/>
-          <w:sz w:val="24"/>
-          <w:szCs w:val="24"/>
-        </w:rPr>
-      </w:pPr>
-    </w:p>
-    <w:p>
-      <w:pPr>
-        <w:spacing w:after="0" w:line="240" w:lineRule="auto"/>
-        <w:rPr>
-          <w:rFonts w:asciiTheme="majorHAnsi" w:hAnsiTheme="majorHAnsi" w:cs="Times New Roman"/>
-          <w:sz w:val="24"/>
-          <w:szCs w:val="24"/>
-        </w:rPr>
-      </w:pPr>
-      <w:r>
-        <w:rPr>
-          <w:rFonts w:asciiTheme="majorHAnsi" w:hAnsiTheme="majorHAnsi" w:cs="Times New Roman"/>
-          <w:sz w:val="24"/>
-          <w:szCs w:val="24"/>
-        </w:rPr>
-        <w:t>I included</w:t>
-      </w:r>
-      <w:r>
-        <w:rPr>
-          <w:rFonts w:asciiTheme="majorHAnsi" w:hAnsiTheme="majorHAnsi" w:cs="Times New Roman"/>
-          <w:sz w:val="24"/>
-          <w:szCs w:val="24"/>
-        </w:rPr>
-        <w:t xml:space="preserve"> screen captures in the brochure to aid readers in navigating </w:t>
-      </w:r>
-      <w:r>
-        <w:rPr>
-          <w:rFonts w:asciiTheme="majorHAnsi" w:hAnsiTheme="majorHAnsi" w:cs="Times New Roman"/>
-          <w:sz w:val="24"/>
-          <w:szCs w:val="24"/>
-        </w:rPr>
-        <w:t>TRACS</w:t>
+        <w:t xml:space="preserve">I have enclosed the brochure you </w:t>
+      </w:r>
+      <w:r>
+        <w:rPr>
+          <w:rFonts w:asciiTheme="majorHAnsi" w:hAnsiTheme="majorHAnsi" w:cs="Times New Roman"/>
+          <w:sz w:val="24"/>
+          <w:szCs w:val="24"/>
+        </w:rPr>
+        <w:t>hired</w:t>
+      </w:r>
+      <w:r>
+        <w:rPr>
+          <w:rFonts w:asciiTheme="majorHAnsi" w:hAnsiTheme="majorHAnsi" w:cs="Times New Roman"/>
+          <w:sz w:val="24"/>
+          <w:szCs w:val="24"/>
+        </w:rPr>
+        <w:t xml:space="preserve"> me to write</w:t>
+      </w:r>
+      <w:r>
+        <w:rPr>
+          <w:rFonts w:asciiTheme="majorHAnsi" w:hAnsiTheme="majorHAnsi" w:cs="Times New Roman"/>
+          <w:sz w:val="24"/>
+          <w:szCs w:val="24"/>
+        </w:rPr>
+        <w:t xml:space="preserve"> on September 3, 2014</w:t>
       </w:r>
       <w:r>
         <w:rPr>
@@ -363,168 +283,233 @@
           <w:sz w:val="24"/>
           <w:szCs w:val="24"/>
         </w:rPr>
-        <w:t>I wrote th</w:t>
-      </w:r>
-      <w:r>
-        <w:rPr>
-          <w:rFonts w:asciiTheme="majorHAnsi" w:hAnsiTheme="majorHAnsi" w:cs="Times New Roman"/>
-          <w:sz w:val="24"/>
-          <w:szCs w:val="24"/>
-        </w:rPr>
-        <w:t xml:space="preserve">e text of the brochure using </w:t>
-      </w:r>
-      <w:r>
-        <w:rPr>
-          <w:rFonts w:asciiTheme="majorHAnsi" w:hAnsiTheme="majorHAnsi" w:cs="Times New Roman"/>
-          <w:sz w:val="24"/>
-          <w:szCs w:val="24"/>
-        </w:rPr>
-        <w:t>firsthand experience with the system and the TRACS</w:t>
-      </w:r>
-      <w:r>
-        <w:rPr>
-          <w:rFonts w:asciiTheme="majorHAnsi" w:hAnsiTheme="majorHAnsi" w:cs="Times New Roman"/>
-          <w:sz w:val="24"/>
-          <w:szCs w:val="24"/>
-        </w:rPr>
-        <w:t>Facts</w:t>
-      </w:r>
-      <w:r>
-        <w:rPr>
-          <w:rFonts w:asciiTheme="majorHAnsi" w:hAnsiTheme="majorHAnsi" w:cs="Times New Roman"/>
-          <w:sz w:val="24"/>
-          <w:szCs w:val="24"/>
-        </w:rPr>
-        <w:t xml:space="preserve"> student guide.</w:t>
-      </w:r>
-    </w:p>
-    <w:p>
-      <w:pPr>
-        <w:spacing w:after="0" w:line="240" w:lineRule="auto"/>
-        <w:rPr>
-          <w:rFonts w:asciiTheme="majorHAnsi" w:hAnsiTheme="majorHAnsi" w:cs="Times New Roman"/>
-          <w:sz w:val="24"/>
-          <w:szCs w:val="24"/>
-        </w:rPr>
-      </w:pPr>
-    </w:p>
-    <w:p>
-      <w:pPr>
-        <w:spacing w:after="0" w:line="240" w:lineRule="auto"/>
-        <w:rPr>
-          <w:rFonts w:asciiTheme="majorHAnsi" w:hAnsiTheme="majorHAnsi" w:cs="Times New Roman"/>
-          <w:sz w:val="24"/>
-          <w:szCs w:val="24"/>
-        </w:rPr>
-      </w:pPr>
-      <w:r>
-        <w:rPr>
-          <w:rFonts w:asciiTheme="majorHAnsi" w:hAnsiTheme="majorHAnsi" w:cs="Times New Roman"/>
-          <w:sz w:val="24"/>
-          <w:szCs w:val="24"/>
-        </w:rPr>
-        <w:t xml:space="preserve">Thank you for entrusting me with writing this brochure. </w:t>
-      </w:r>
+        <w:t>BROCHURE TITLE. COMPLETION DATE.</w:t>
+      </w:r>
+    </w:p>
+    <w:p>
+      <w:pPr>
+        <w:spacing w:after="0" w:line="240" w:lineRule="auto"/>
+        <w:rPr>
+          <w:rFonts w:asciiTheme="majorHAnsi" w:hAnsiTheme="majorHAnsi" w:cs="Times New Roman"/>
+          <w:sz w:val="24"/>
+          <w:szCs w:val="24"/>
+        </w:rPr>
+      </w:pPr>
+    </w:p>
+    <w:p>
+      <w:pPr>
+        <w:spacing w:after="0" w:line="240" w:lineRule="auto"/>
+        <w:rPr>
+          <w:rFonts w:asciiTheme="majorHAnsi" w:hAnsiTheme="majorHAnsi" w:cs="Times New Roman"/>
+          <w:sz w:val="24"/>
+          <w:szCs w:val="24"/>
+        </w:rPr>
+      </w:pPr>
+      <w:r>
+        <w:rPr>
+          <w:rFonts w:asciiTheme="majorHAnsi" w:hAnsiTheme="majorHAnsi" w:cs="Times New Roman"/>
+          <w:sz w:val="24"/>
+          <w:szCs w:val="24"/>
+        </w:rPr>
+        <w:t>PROCESS.</w:t>
+      </w:r>
+    </w:p>
+    <w:p>
+      <w:pPr>
+        <w:spacing w:after="0" w:line="240" w:lineRule="auto"/>
+        <w:rPr>
+          <w:rFonts w:asciiTheme="majorHAnsi" w:hAnsiTheme="majorHAnsi" w:cs="Times New Roman"/>
+          <w:sz w:val="24"/>
+          <w:szCs w:val="24"/>
+        </w:rPr>
+      </w:pPr>
+    </w:p>
+    <w:p>
+      <w:pPr>
+        <w:spacing w:after="0" w:line="240" w:lineRule="auto"/>
+        <w:rPr>
+          <w:rFonts w:asciiTheme="majorHAnsi" w:hAnsiTheme="majorHAnsi" w:cs="Times New Roman"/>
+          <w:sz w:val="24"/>
+          <w:szCs w:val="24"/>
+        </w:rPr>
+      </w:pPr>
+      <w:r>
+        <w:rPr>
+          <w:rFonts w:asciiTheme="majorHAnsi" w:hAnsiTheme="majorHAnsi" w:cs="Times New Roman"/>
+          <w:sz w:val="24"/>
+          <w:szCs w:val="24"/>
+        </w:rPr>
+        <w:t xml:space="preserve">I hope the brochure helps the Educational Technology Center to </w:t>
+      </w:r>
+      <w:r>
+        <w:rPr>
+          <w:rFonts w:asciiTheme="majorHAnsi" w:hAnsiTheme="majorHAnsi" w:cs="Times New Roman"/>
+          <w:sz w:val="24"/>
+          <w:szCs w:val="24"/>
+        </w:rPr>
+        <w:t>reach out to students using TRACS</w:t>
+      </w:r>
+      <w:r>
+        <w:rPr>
+          <w:rFonts w:asciiTheme="majorHAnsi" w:hAnsiTheme="majorHAnsi" w:cs="Times New Roman"/>
+          <w:sz w:val="24"/>
+          <w:szCs w:val="24"/>
+        </w:rPr>
+        <w:t>, and</w:t>
+      </w:r>
+      <w:r>
+        <w:rPr>
+          <w:rFonts w:asciiTheme="majorHAnsi" w:hAnsiTheme="majorHAnsi" w:cs="Times New Roman"/>
+          <w:sz w:val="24"/>
+          <w:szCs w:val="24"/>
+        </w:rPr>
+        <w:t xml:space="preserve"> </w:t>
+      </w:r>
+      <w:r>
+        <w:rPr>
+          <w:rFonts w:asciiTheme="majorHAnsi" w:hAnsiTheme="majorHAnsi" w:cs="Times New Roman"/>
+          <w:sz w:val="24"/>
+          <w:szCs w:val="24"/>
+        </w:rPr>
+        <w:t>I look forward to working for you again in the future.</w:t>
+      </w:r>
+      <w:r>
+        <w:rPr>
+          <w:rFonts w:asciiTheme="majorHAnsi" w:hAnsiTheme="majorHAnsi" w:cs="Times New Roman"/>
+          <w:sz w:val="24"/>
+          <w:szCs w:val="24"/>
+        </w:rPr>
+        <w:t xml:space="preserve"> </w:t>
+      </w:r>
+      <w:r>
+        <w:rPr>
+          <w:rFonts w:asciiTheme="majorHAnsi" w:hAnsiTheme="majorHAnsi" w:cs="Times New Roman"/>
+          <w:sz w:val="24"/>
+          <w:szCs w:val="24"/>
+        </w:rPr>
+        <w:t xml:space="preserve">If you have any questions or comments about the brochure, please contact me </w:t>
+      </w:r>
+      <w:r>
+        <w:rPr>
+          <w:rFonts w:asciiTheme="majorHAnsi" w:hAnsiTheme="majorHAnsi" w:cs="Times New Roman"/>
+          <w:sz w:val="24"/>
+          <w:szCs w:val="24"/>
+        </w:rPr>
+        <w:t>at 210.482.9474(c), or at so1132@txstate.edu.</w:t>
+      </w:r>
+    </w:p>
+    <w:p>
+      <w:pPr>
+        <w:spacing w:after="0" w:line="240" w:lineRule="auto"/>
+        <w:rPr>
+          <w:rFonts w:asciiTheme="majorHAnsi" w:hAnsiTheme="majorHAnsi" w:cs="Times New Roman"/>
+          <w:sz w:val="24"/>
+          <w:szCs w:val="24"/>
+        </w:rPr>
+      </w:pPr>
+    </w:p>
+    <w:p>
+      <w:pPr>
+        <w:spacing w:after="0" w:line="240" w:lineRule="auto"/>
+        <w:rPr>
+          <w:rFonts w:asciiTheme="majorHAnsi" w:hAnsiTheme="majorHAnsi" w:cs="Times New Roman"/>
+          <w:sz w:val="24"/>
+          <w:szCs w:val="24"/>
+        </w:rPr>
+      </w:pPr>
+      <w:r>
+        <w:rPr>
+          <w:rFonts w:asciiTheme="majorHAnsi" w:hAnsiTheme="majorHAnsi" w:cs="Times New Roman"/>
+          <w:sz w:val="24"/>
+          <w:szCs w:val="24"/>
+        </w:rPr>
+        <w:t>Sincerely,</w:t>
+      </w:r>
+    </w:p>
+    <w:p>
+      <w:pPr>
+        <w:spacing w:after="0" w:line="240" w:lineRule="auto"/>
+        <w:rPr>
+          <w:rFonts w:asciiTheme="majorHAnsi" w:hAnsiTheme="majorHAnsi" w:cs="Times New Roman"/>
+          <w:sz w:val="24"/>
+          <w:szCs w:val="24"/>
+        </w:rPr>
+      </w:pPr>
+    </w:p>
+    <w:p>
+      <w:pPr>
+        <w:spacing w:after="0" w:line="240" w:lineRule="auto"/>
+        <w:rPr>
+          <w:rFonts w:asciiTheme="majorHAnsi" w:hAnsiTheme="majorHAnsi" w:cs="Times New Roman"/>
+          <w:sz w:val="24"/>
+          <w:szCs w:val="24"/>
+        </w:rPr>
+      </w:pPr>
+    </w:p>
+    <w:p>
+      <w:pPr>
+        <w:spacing w:after="0" w:line="240" w:lineRule="auto"/>
+        <w:rPr>
+          <w:rFonts w:asciiTheme="majorHAnsi" w:hAnsiTheme="majorHAnsi" w:cs="Times New Roman"/>
+          <w:sz w:val="24"/>
+          <w:szCs w:val="24"/>
+        </w:rPr>
+      </w:pPr>
+    </w:p>
+    <w:p>
+      <w:pPr>
+        <w:spacing w:after="0" w:line="240" w:lineRule="auto"/>
+        <w:rPr>
+          <w:rFonts w:asciiTheme="majorHAnsi" w:hAnsiTheme="majorHAnsi" w:cs="Times New Roman"/>
+          <w:sz w:val="24"/>
+          <w:szCs w:val="24"/>
+        </w:rPr>
+      </w:pPr>
+      <w:r>
+        <w:rPr>
+          <w:rFonts w:asciiTheme="majorHAnsi" w:hAnsiTheme="majorHAnsi" w:cs="Times New Roman"/>
+          <w:sz w:val="24"/>
+          <w:szCs w:val="24"/>
+        </w:rPr>
+        <w:t>Stuart Olsen</w:t>
+      </w:r>
+    </w:p>
+    <w:p>
+      <w:pPr>
+        <w:spacing w:after="0" w:line="240" w:lineRule="auto"/>
+        <w:rPr>
+          <w:rFonts w:asciiTheme="majorHAnsi" w:hAnsiTheme="majorHAnsi" w:cs="Times New Roman"/>
+          <w:sz w:val="24"/>
+          <w:szCs w:val="24"/>
+        </w:rPr>
+      </w:pPr>
       <w:bookmarkStart w:id="0" w:name="_GoBack"/>
       <w:bookmarkEnd w:id="0"/>
-      <w:r>
-        <w:rPr>
-          <w:rFonts w:asciiTheme="majorHAnsi" w:hAnsiTheme="majorHAnsi" w:cs="Times New Roman"/>
-          <w:sz w:val="24"/>
-          <w:szCs w:val="24"/>
-        </w:rPr>
-        <w:t xml:space="preserve">If you have any questions or comments about the brochure, please contact me </w:t>
-      </w:r>
-      <w:r>
-        <w:rPr>
-          <w:rFonts w:asciiTheme="majorHAnsi" w:hAnsiTheme="majorHAnsi" w:cs="Times New Roman"/>
-          <w:sz w:val="24"/>
-          <w:szCs w:val="24"/>
-        </w:rPr>
-        <w:t>at 210.482.9474(c), or at so1132@txstate.edu.</w:t>
-      </w:r>
-    </w:p>
-    <w:p>
-      <w:pPr>
-        <w:spacing w:after="0" w:line="240" w:lineRule="auto"/>
-        <w:rPr>
-          <w:rFonts w:asciiTheme="majorHAnsi" w:hAnsiTheme="majorHAnsi" w:cs="Times New Roman"/>
-          <w:sz w:val="24"/>
-          <w:szCs w:val="24"/>
-        </w:rPr>
-      </w:pPr>
-    </w:p>
-    <w:p>
-      <w:pPr>
-        <w:spacing w:after="0" w:line="240" w:lineRule="auto"/>
-        <w:rPr>
-          <w:rFonts w:asciiTheme="majorHAnsi" w:hAnsiTheme="majorHAnsi" w:cs="Times New Roman"/>
-          <w:sz w:val="24"/>
-          <w:szCs w:val="24"/>
-        </w:rPr>
-      </w:pPr>
-      <w:r>
-        <w:rPr>
-          <w:rFonts w:asciiTheme="majorHAnsi" w:hAnsiTheme="majorHAnsi" w:cs="Times New Roman"/>
-          <w:sz w:val="24"/>
-          <w:szCs w:val="24"/>
-        </w:rPr>
-        <w:t>Sincerely,</w:t>
-      </w:r>
-    </w:p>
-    <w:p>
-      <w:pPr>
-        <w:spacing w:after="0" w:line="240" w:lineRule="auto"/>
-        <w:rPr>
-          <w:rFonts w:asciiTheme="majorHAnsi" w:hAnsiTheme="majorHAnsi" w:cs="Times New Roman"/>
-          <w:sz w:val="24"/>
-          <w:szCs w:val="24"/>
-        </w:rPr>
-      </w:pPr>
-    </w:p>
-    <w:p>
-      <w:pPr>
-        <w:spacing w:after="0" w:line="240" w:lineRule="auto"/>
-        <w:rPr>
-          <w:rFonts w:asciiTheme="majorHAnsi" w:hAnsiTheme="majorHAnsi" w:cs="Times New Roman"/>
-          <w:sz w:val="24"/>
-          <w:szCs w:val="24"/>
-        </w:rPr>
-      </w:pPr>
-    </w:p>
-    <w:p>
-      <w:pPr>
-        <w:spacing w:after="0" w:line="240" w:lineRule="auto"/>
-        <w:rPr>
-          <w:rFonts w:asciiTheme="majorHAnsi" w:hAnsiTheme="majorHAnsi" w:cs="Times New Roman"/>
-          <w:sz w:val="24"/>
-          <w:szCs w:val="24"/>
-        </w:rPr>
-      </w:pPr>
-    </w:p>
-    <w:p>
-      <w:pPr>
-        <w:spacing w:after="0" w:line="240" w:lineRule="auto"/>
-        <w:rPr>
-          <w:rFonts w:asciiTheme="majorHAnsi" w:hAnsiTheme="majorHAnsi" w:cs="Times New Roman"/>
-          <w:sz w:val="24"/>
-          <w:szCs w:val="24"/>
-        </w:rPr>
-      </w:pPr>
-      <w:r>
-        <w:rPr>
-          <w:rFonts w:asciiTheme="majorHAnsi" w:hAnsiTheme="majorHAnsi" w:cs="Times New Roman"/>
-          <w:sz w:val="24"/>
-          <w:szCs w:val="24"/>
-        </w:rPr>
-        <w:t>Stuart Olsen</w:t>
+    </w:p>
+    <w:p>
+      <w:pPr>
+        <w:spacing w:after="0" w:line="240" w:lineRule="auto"/>
+        <w:rPr>
+          <w:rFonts w:asciiTheme="majorHAnsi" w:hAnsiTheme="majorHAnsi" w:cs="Times New Roman"/>
+          <w:sz w:val="24"/>
+          <w:szCs w:val="24"/>
+        </w:rPr>
+      </w:pPr>
+      <w:r>
+        <w:rPr>
+          <w:rFonts w:asciiTheme="majorHAnsi" w:hAnsiTheme="majorHAnsi" w:cs="Times New Roman"/>
+          <w:sz w:val="24"/>
+          <w:szCs w:val="24"/>
+        </w:rPr>
+        <w:t>Enclosure: TRACS student guide brochure</w:t>
       </w:r>
     </w:p>
     <w:sectPr>
-      <w:headerReference w:type="default" r:id="rId7"/>
+      <w:headerReference w:type="default" r:id="rId8"/>
       <w:pgSz w:w="12240" w:h="15840"/>
       <w:pgMar w:top="1440" w:right="1440" w:bottom="1440" w:left="1440" w:header="720" w:footer="720" w:gutter="0"/>
       <w:cols w:space="720"/>
+      <w:vAlign w:val="center"/>
       <w:docGrid w:linePitch="360"/>
     </w:sectPr>
   </w:body>
@@ -1390,4 +1375,16 @@
   <a:objectDefaults/>
   <a:extraClrSchemeLst/>
 </a:theme>
+</file>
+
+<file path=customXml/item1.xml><?xml version="1.0" encoding="utf-8"?>
+<b:Sources xmlns:b="http://schemas.openxmlformats.org/officeDocument/2006/bibliography" xmlns="http://schemas.openxmlformats.org/officeDocument/2006/bibliography" SelectedStyle="/APA.XSL" StyleName="APA"/>
+</file>
+
+<file path=customXml/itemProps1.xml><?xml version="1.0" encoding="utf-8"?>
+<ds:datastoreItem xmlns:ds="http://schemas.openxmlformats.org/officeDocument/2006/customXml" ds:itemID="{8B214E46-A119-544A-9004-F89729B9BE75}">
+  <ds:schemaRefs>
+    <ds:schemaRef ds:uri="http://schemas.openxmlformats.org/officeDocument/2006/bibliography"/>
+  </ds:schemaRefs>
+</ds:datastoreItem>
 </file>
</xml_diff>

<commit_message>
Bunch of stuff + Doc 12
</commit_message>
<xml_diff>
--- a/ENG3303-9-so1132.docx
+++ b/ENG3303-9-so1132.docx
@@ -1,6 +1,6 @@
 
 <file path=word/document.xml><?xml version="1.0" encoding="utf-8"?>
-<w:document xmlns:wpc="http://schemas.microsoft.com/office/word/2010/wordprocessingCanvas" xmlns:mo="http://schemas.microsoft.com/office/mac/office/2008/main" xmlns:mc="http://schemas.openxmlformats.org/markup-compatibility/2006" xmlns:mv="urn:schemas-microsoft-com:mac:vml" xmlns:o="urn:schemas-microsoft-com:office:office" xmlns:r="http://schemas.openxmlformats.org/officeDocument/2006/relationships" xmlns:m="http://schemas.openxmlformats.org/officeDocument/2006/math" xmlns:v="urn:schemas-microsoft-com:vml" xmlns:wp14="http://schemas.microsoft.com/office/word/2010/wordprocessingDrawing" xmlns:wp="http://schemas.openxmlformats.org/drawingml/2006/wordprocessingDrawing" xmlns:w10="urn:schemas-microsoft-com:office:word" xmlns:w="http://schemas.openxmlformats.org/wordprocessingml/2006/main" xmlns:w14="http://schemas.microsoft.com/office/word/2010/wordml" xmlns:wpg="http://schemas.microsoft.com/office/word/2010/wordprocessingGroup" xmlns:wpi="http://schemas.microsoft.com/office/word/2010/wordprocessingInk" xmlns:wne="http://schemas.microsoft.com/office/word/2006/wordml" xmlns:wps="http://schemas.microsoft.com/office/word/2010/wordprocessingShape" mc:Ignorable="w14 wp14">
+<w:document xmlns:wpc="http://schemas.microsoft.com/office/word/2010/wordprocessingCanvas" xmlns:mc="http://schemas.openxmlformats.org/markup-compatibility/2006" xmlns:o="urn:schemas-microsoft-com:office:office" xmlns:r="http://schemas.openxmlformats.org/officeDocument/2006/relationships" xmlns:m="http://schemas.openxmlformats.org/officeDocument/2006/math" xmlns:v="urn:schemas-microsoft-com:vml" xmlns:wp14="http://schemas.microsoft.com/office/word/2010/wordprocessingDrawing" xmlns:wp="http://schemas.openxmlformats.org/drawingml/2006/wordprocessingDrawing" xmlns:w10="urn:schemas-microsoft-com:office:word" xmlns:w="http://schemas.openxmlformats.org/wordprocessingml/2006/main" xmlns:w14="http://schemas.microsoft.com/office/word/2010/wordml" xmlns:wpg="http://schemas.microsoft.com/office/word/2010/wordprocessingGroup" xmlns:wpi="http://schemas.microsoft.com/office/word/2010/wordprocessingInk" xmlns:wne="http://schemas.microsoft.com/office/word/2006/wordml" xmlns:wps="http://schemas.microsoft.com/office/word/2010/wordprocessingShape" mc:Ignorable="w14 wp14">
   <w:body>
     <w:p>
       <w:pPr>
@@ -267,6 +267,14 @@
           <w:sz w:val="24"/>
           <w:szCs w:val="24"/>
         </w:rPr>
+        <w:t>, titled “Using TRACS</w:t>
+      </w:r>
+      <w:r>
+        <w:rPr>
+          <w:rFonts w:asciiTheme="majorHAnsi" w:hAnsiTheme="majorHAnsi" w:cs="Times New Roman"/>
+          <w:sz w:val="24"/>
+          <w:szCs w:val="24"/>
+        </w:rPr>
         <w:t>.</w:t>
       </w:r>
       <w:r>
@@ -275,6 +283,14 @@
           <w:sz w:val="24"/>
           <w:szCs w:val="24"/>
         </w:rPr>
+        <w:t>”</w:t>
+      </w:r>
+      <w:r>
+        <w:rPr>
+          <w:rFonts w:asciiTheme="majorHAnsi" w:hAnsiTheme="majorHAnsi" w:cs="Times New Roman"/>
+          <w:sz w:val="24"/>
+          <w:szCs w:val="24"/>
+        </w:rPr>
         <w:t xml:space="preserve"> </w:t>
       </w:r>
       <w:r>
@@ -283,79 +299,59 @@
           <w:sz w:val="24"/>
           <w:szCs w:val="24"/>
         </w:rPr>
-        <w:t>BROCHURE TITLE. COMPLETION DATE.</w:t>
-      </w:r>
-    </w:p>
-    <w:p>
-      <w:pPr>
-        <w:spacing w:after="0" w:line="240" w:lineRule="auto"/>
-        <w:rPr>
-          <w:rFonts w:asciiTheme="majorHAnsi" w:hAnsiTheme="majorHAnsi" w:cs="Times New Roman"/>
-          <w:sz w:val="24"/>
-          <w:szCs w:val="24"/>
-        </w:rPr>
-      </w:pPr>
-    </w:p>
-    <w:p>
-      <w:pPr>
-        <w:spacing w:after="0" w:line="240" w:lineRule="auto"/>
-        <w:rPr>
-          <w:rFonts w:asciiTheme="majorHAnsi" w:hAnsiTheme="majorHAnsi" w:cs="Times New Roman"/>
-          <w:sz w:val="24"/>
-          <w:szCs w:val="24"/>
-        </w:rPr>
-      </w:pPr>
-      <w:r>
-        <w:rPr>
-          <w:rFonts w:asciiTheme="majorHAnsi" w:hAnsiTheme="majorHAnsi" w:cs="Times New Roman"/>
-          <w:sz w:val="24"/>
-          <w:szCs w:val="24"/>
-        </w:rPr>
-        <w:t>PROCESS.</w:t>
-      </w:r>
-    </w:p>
-    <w:p>
-      <w:pPr>
-        <w:spacing w:after="0" w:line="240" w:lineRule="auto"/>
-        <w:rPr>
-          <w:rFonts w:asciiTheme="majorHAnsi" w:hAnsiTheme="majorHAnsi" w:cs="Times New Roman"/>
-          <w:sz w:val="24"/>
-          <w:szCs w:val="24"/>
-        </w:rPr>
-      </w:pPr>
-    </w:p>
-    <w:p>
-      <w:pPr>
-        <w:spacing w:after="0" w:line="240" w:lineRule="auto"/>
-        <w:rPr>
-          <w:rFonts w:asciiTheme="majorHAnsi" w:hAnsiTheme="majorHAnsi" w:cs="Times New Roman"/>
-          <w:sz w:val="24"/>
-          <w:szCs w:val="24"/>
-        </w:rPr>
-      </w:pPr>
-      <w:r>
-        <w:rPr>
-          <w:rFonts w:asciiTheme="majorHAnsi" w:hAnsiTheme="majorHAnsi" w:cs="Times New Roman"/>
-          <w:sz w:val="24"/>
-          <w:szCs w:val="24"/>
-        </w:rPr>
-        <w:t xml:space="preserve">I hope the brochure helps the Educational Technology Center to </w:t>
-      </w:r>
-      <w:r>
-        <w:rPr>
-          <w:rFonts w:asciiTheme="majorHAnsi" w:hAnsiTheme="majorHAnsi" w:cs="Times New Roman"/>
-          <w:sz w:val="24"/>
-          <w:szCs w:val="24"/>
-        </w:rPr>
-        <w:t>reach out to students using TRACS</w:t>
-      </w:r>
-      <w:r>
-        <w:rPr>
-          <w:rFonts w:asciiTheme="majorHAnsi" w:hAnsiTheme="majorHAnsi" w:cs="Times New Roman"/>
-          <w:sz w:val="24"/>
-          <w:szCs w:val="24"/>
-        </w:rPr>
-        <w:t>, and</w:t>
+        <w:t>I completed the brochure on November 12, 2014</w:t>
+      </w:r>
+      <w:r>
+        <w:rPr>
+          <w:rFonts w:asciiTheme="majorHAnsi" w:hAnsiTheme="majorHAnsi" w:cs="Times New Roman"/>
+          <w:sz w:val="24"/>
+          <w:szCs w:val="24"/>
+        </w:rPr>
+        <w:t>.</w:t>
+      </w:r>
+    </w:p>
+    <w:p>
+      <w:pPr>
+        <w:spacing w:after="0" w:line="240" w:lineRule="auto"/>
+        <w:rPr>
+          <w:rFonts w:asciiTheme="majorHAnsi" w:hAnsiTheme="majorHAnsi" w:cs="Times New Roman"/>
+          <w:sz w:val="24"/>
+          <w:szCs w:val="24"/>
+        </w:rPr>
+      </w:pPr>
+    </w:p>
+    <w:p>
+      <w:pPr>
+        <w:spacing w:after="0" w:line="240" w:lineRule="auto"/>
+        <w:rPr>
+          <w:rFonts w:asciiTheme="majorHAnsi" w:hAnsiTheme="majorHAnsi" w:cs="Times New Roman"/>
+          <w:sz w:val="24"/>
+          <w:szCs w:val="24"/>
+        </w:rPr>
+      </w:pPr>
+      <w:r>
+        <w:rPr>
+          <w:rFonts w:asciiTheme="majorHAnsi" w:hAnsiTheme="majorHAnsi" w:cs="Times New Roman"/>
+          <w:sz w:val="24"/>
+          <w:szCs w:val="24"/>
+        </w:rPr>
+        <w:t>I began by reviewing the material in the TRACS Student Guide.</w:t>
+      </w:r>
+      <w:r>
+        <w:rPr>
+          <w:rFonts w:asciiTheme="majorHAnsi" w:hAnsiTheme="majorHAnsi" w:cs="Times New Roman"/>
+          <w:sz w:val="24"/>
+          <w:szCs w:val="24"/>
+        </w:rPr>
+        <w:t xml:space="preserve"> I then selected key components of the interface to include in the brochure.</w:t>
+      </w:r>
+      <w:r>
+        <w:rPr>
+          <w:rFonts w:asciiTheme="majorHAnsi" w:hAnsiTheme="majorHAnsi" w:cs="Times New Roman"/>
+          <w:sz w:val="24"/>
+          <w:szCs w:val="24"/>
+        </w:rPr>
+        <w:t xml:space="preserve"> Next,</w:t>
       </w:r>
       <w:r>
         <w:rPr>
@@ -371,118 +367,32 @@
           <w:sz w:val="24"/>
           <w:szCs w:val="24"/>
         </w:rPr>
-        <w:t>I look forward to working for you again in the future.</w:t>
-      </w:r>
-      <w:r>
-        <w:rPr>
-          <w:rFonts w:asciiTheme="majorHAnsi" w:hAnsiTheme="majorHAnsi" w:cs="Times New Roman"/>
-          <w:sz w:val="24"/>
-          <w:szCs w:val="24"/>
-        </w:rPr>
-        <w:t xml:space="preserve"> </w:t>
-      </w:r>
-      <w:r>
-        <w:rPr>
-          <w:rFonts w:asciiTheme="majorHAnsi" w:hAnsiTheme="majorHAnsi" w:cs="Times New Roman"/>
-          <w:sz w:val="24"/>
-          <w:szCs w:val="24"/>
-        </w:rPr>
-        <w:t xml:space="preserve">If you have any questions or comments about the brochure, please contact me </w:t>
-      </w:r>
-      <w:r>
-        <w:rPr>
-          <w:rFonts w:asciiTheme="majorHAnsi" w:hAnsiTheme="majorHAnsi" w:cs="Times New Roman"/>
-          <w:sz w:val="24"/>
-          <w:szCs w:val="24"/>
-        </w:rPr>
-        <w:t>at 210.482.9474(c), or at so1132@txstate.edu.</w:t>
-      </w:r>
-    </w:p>
-    <w:p>
-      <w:pPr>
-        <w:spacing w:after="0" w:line="240" w:lineRule="auto"/>
-        <w:rPr>
-          <w:rFonts w:asciiTheme="majorHAnsi" w:hAnsiTheme="majorHAnsi" w:cs="Times New Roman"/>
-          <w:sz w:val="24"/>
-          <w:szCs w:val="24"/>
-        </w:rPr>
-      </w:pPr>
-    </w:p>
-    <w:p>
-      <w:pPr>
-        <w:spacing w:after="0" w:line="240" w:lineRule="auto"/>
-        <w:rPr>
-          <w:rFonts w:asciiTheme="majorHAnsi" w:hAnsiTheme="majorHAnsi" w:cs="Times New Roman"/>
-          <w:sz w:val="24"/>
-          <w:szCs w:val="24"/>
-        </w:rPr>
-      </w:pPr>
-      <w:r>
-        <w:rPr>
-          <w:rFonts w:asciiTheme="majorHAnsi" w:hAnsiTheme="majorHAnsi" w:cs="Times New Roman"/>
-          <w:sz w:val="24"/>
-          <w:szCs w:val="24"/>
-        </w:rPr>
-        <w:t>Sincerely,</w:t>
-      </w:r>
-    </w:p>
-    <w:p>
-      <w:pPr>
-        <w:spacing w:after="0" w:line="240" w:lineRule="auto"/>
-        <w:rPr>
-          <w:rFonts w:asciiTheme="majorHAnsi" w:hAnsiTheme="majorHAnsi" w:cs="Times New Roman"/>
-          <w:sz w:val="24"/>
-          <w:szCs w:val="24"/>
-        </w:rPr>
-      </w:pPr>
-    </w:p>
-    <w:p>
-      <w:pPr>
-        <w:spacing w:after="0" w:line="240" w:lineRule="auto"/>
-        <w:rPr>
-          <w:rFonts w:asciiTheme="majorHAnsi" w:hAnsiTheme="majorHAnsi" w:cs="Times New Roman"/>
-          <w:sz w:val="24"/>
-          <w:szCs w:val="24"/>
-        </w:rPr>
-      </w:pPr>
-    </w:p>
-    <w:p>
-      <w:pPr>
-        <w:spacing w:after="0" w:line="240" w:lineRule="auto"/>
-        <w:rPr>
-          <w:rFonts w:asciiTheme="majorHAnsi" w:hAnsiTheme="majorHAnsi" w:cs="Times New Roman"/>
-          <w:sz w:val="24"/>
-          <w:szCs w:val="24"/>
-        </w:rPr>
-      </w:pPr>
-    </w:p>
-    <w:p>
-      <w:pPr>
-        <w:spacing w:after="0" w:line="240" w:lineRule="auto"/>
-        <w:rPr>
-          <w:rFonts w:asciiTheme="majorHAnsi" w:hAnsiTheme="majorHAnsi" w:cs="Times New Roman"/>
-          <w:sz w:val="24"/>
-          <w:szCs w:val="24"/>
-        </w:rPr>
-      </w:pPr>
-      <w:r>
-        <w:rPr>
-          <w:rFonts w:asciiTheme="majorHAnsi" w:hAnsiTheme="majorHAnsi" w:cs="Times New Roman"/>
-          <w:sz w:val="24"/>
-          <w:szCs w:val="24"/>
-        </w:rPr>
-        <w:t>Stuart Olsen</w:t>
-      </w:r>
-    </w:p>
-    <w:p>
-      <w:pPr>
-        <w:spacing w:after="0" w:line="240" w:lineRule="auto"/>
-        <w:rPr>
-          <w:rFonts w:asciiTheme="majorHAnsi" w:hAnsiTheme="majorHAnsi" w:cs="Times New Roman"/>
-          <w:sz w:val="24"/>
-          <w:szCs w:val="24"/>
-        </w:rPr>
-      </w:pPr>
+        <w:t>I organized the selected components according to the order in which the user interacts with them.</w:t>
+      </w:r>
+      <w:r>
+        <w:rPr>
+          <w:rFonts w:asciiTheme="majorHAnsi" w:hAnsiTheme="majorHAnsi" w:cs="Times New Roman"/>
+          <w:sz w:val="24"/>
+          <w:szCs w:val="24"/>
+        </w:rPr>
+        <w:t xml:space="preserve"> Then,</w:t>
+      </w:r>
+      <w:r>
+        <w:rPr>
+          <w:rFonts w:asciiTheme="majorHAnsi" w:hAnsiTheme="majorHAnsi" w:cs="Times New Roman"/>
+          <w:sz w:val="24"/>
+          <w:szCs w:val="24"/>
+        </w:rPr>
+        <w:t xml:space="preserve"> I included screen captures of the selected components and described how to interact with them.</w:t>
+      </w:r>
+      <w:r>
+        <w:rPr>
+          <w:rFonts w:asciiTheme="majorHAnsi" w:hAnsiTheme="majorHAnsi" w:cs="Times New Roman"/>
+          <w:sz w:val="24"/>
+          <w:szCs w:val="24"/>
+        </w:rPr>
+        <w:t xml:space="preserve"> Finally, I laid out the information in Adobe InDesign in a trifold brochure format.</w:t>
+      </w:r>
       <w:bookmarkStart w:id="0" w:name="_GoBack"/>
       <w:bookmarkEnd w:id="0"/>
     </w:p>
@@ -495,13 +405,191 @@
           <w:szCs w:val="24"/>
         </w:rPr>
       </w:pPr>
-      <w:r>
-        <w:rPr>
-          <w:rFonts w:asciiTheme="majorHAnsi" w:hAnsiTheme="majorHAnsi" w:cs="Times New Roman"/>
-          <w:sz w:val="24"/>
-          <w:szCs w:val="24"/>
-        </w:rPr>
-        <w:t>Enclosure: TRACS student guide brochure</w:t>
+    </w:p>
+    <w:p>
+      <w:pPr>
+        <w:spacing w:after="0" w:line="240" w:lineRule="auto"/>
+        <w:rPr>
+          <w:rFonts w:asciiTheme="majorHAnsi" w:hAnsiTheme="majorHAnsi" w:cs="Times New Roman"/>
+          <w:sz w:val="24"/>
+          <w:szCs w:val="24"/>
+        </w:rPr>
+      </w:pPr>
+      <w:r>
+        <w:rPr>
+          <w:rFonts w:asciiTheme="majorHAnsi" w:hAnsiTheme="majorHAnsi" w:cs="Times New Roman"/>
+          <w:sz w:val="24"/>
+          <w:szCs w:val="24"/>
+        </w:rPr>
+        <w:t xml:space="preserve">I hope the brochure helps the Educational Technology Center to </w:t>
+      </w:r>
+      <w:r>
+        <w:rPr>
+          <w:rFonts w:asciiTheme="majorHAnsi" w:hAnsiTheme="majorHAnsi" w:cs="Times New Roman"/>
+          <w:sz w:val="24"/>
+          <w:szCs w:val="24"/>
+        </w:rPr>
+        <w:t>reach out to students using TRACS</w:t>
+      </w:r>
+      <w:r>
+        <w:rPr>
+          <w:rFonts w:asciiTheme="majorHAnsi" w:hAnsiTheme="majorHAnsi" w:cs="Times New Roman"/>
+          <w:sz w:val="24"/>
+          <w:szCs w:val="24"/>
+        </w:rPr>
+        <w:t>, and</w:t>
+      </w:r>
+      <w:r>
+        <w:rPr>
+          <w:rFonts w:asciiTheme="majorHAnsi" w:hAnsiTheme="majorHAnsi" w:cs="Times New Roman"/>
+          <w:sz w:val="24"/>
+          <w:szCs w:val="24"/>
+        </w:rPr>
+        <w:t xml:space="preserve"> </w:t>
+      </w:r>
+      <w:r>
+        <w:rPr>
+          <w:rFonts w:asciiTheme="majorHAnsi" w:hAnsiTheme="majorHAnsi" w:cs="Times New Roman"/>
+          <w:sz w:val="24"/>
+          <w:szCs w:val="24"/>
+        </w:rPr>
+        <w:t>I look forward to working for you again in the future.</w:t>
+      </w:r>
+      <w:r>
+        <w:rPr>
+          <w:rFonts w:asciiTheme="majorHAnsi" w:hAnsiTheme="majorHAnsi" w:cs="Times New Roman"/>
+          <w:sz w:val="24"/>
+          <w:szCs w:val="24"/>
+        </w:rPr>
+        <w:t xml:space="preserve"> </w:t>
+      </w:r>
+      <w:r>
+        <w:rPr>
+          <w:rFonts w:asciiTheme="majorHAnsi" w:hAnsiTheme="majorHAnsi" w:cs="Times New Roman"/>
+          <w:sz w:val="24"/>
+          <w:szCs w:val="24"/>
+        </w:rPr>
+        <w:t xml:space="preserve">If you have any questions or comments about the brochure, please contact me </w:t>
+      </w:r>
+      <w:r>
+        <w:rPr>
+          <w:rFonts w:asciiTheme="majorHAnsi" w:hAnsiTheme="majorHAnsi" w:cs="Times New Roman"/>
+          <w:sz w:val="24"/>
+          <w:szCs w:val="24"/>
+        </w:rPr>
+        <w:t>at 210.482.9474(c), or at so1132@txstate.edu.</w:t>
+      </w:r>
+    </w:p>
+    <w:p>
+      <w:pPr>
+        <w:spacing w:after="0" w:line="240" w:lineRule="auto"/>
+        <w:rPr>
+          <w:rFonts w:asciiTheme="majorHAnsi" w:hAnsiTheme="majorHAnsi" w:cs="Times New Roman"/>
+          <w:sz w:val="24"/>
+          <w:szCs w:val="24"/>
+        </w:rPr>
+      </w:pPr>
+    </w:p>
+    <w:p>
+      <w:pPr>
+        <w:spacing w:after="0" w:line="240" w:lineRule="auto"/>
+        <w:rPr>
+          <w:rFonts w:asciiTheme="majorHAnsi" w:hAnsiTheme="majorHAnsi" w:cs="Times New Roman"/>
+          <w:sz w:val="24"/>
+          <w:szCs w:val="24"/>
+        </w:rPr>
+      </w:pPr>
+      <w:r>
+        <w:rPr>
+          <w:rFonts w:asciiTheme="majorHAnsi" w:hAnsiTheme="majorHAnsi" w:cs="Times New Roman"/>
+          <w:sz w:val="24"/>
+          <w:szCs w:val="24"/>
+        </w:rPr>
+        <w:t>Sincerely,</w:t>
+      </w:r>
+    </w:p>
+    <w:p>
+      <w:pPr>
+        <w:spacing w:after="0" w:line="240" w:lineRule="auto"/>
+        <w:rPr>
+          <w:rFonts w:asciiTheme="majorHAnsi" w:hAnsiTheme="majorHAnsi" w:cs="Times New Roman"/>
+          <w:sz w:val="24"/>
+          <w:szCs w:val="24"/>
+        </w:rPr>
+      </w:pPr>
+    </w:p>
+    <w:p>
+      <w:pPr>
+        <w:spacing w:after="0" w:line="240" w:lineRule="auto"/>
+        <w:rPr>
+          <w:rFonts w:asciiTheme="majorHAnsi" w:hAnsiTheme="majorHAnsi" w:cs="Times New Roman"/>
+          <w:sz w:val="24"/>
+          <w:szCs w:val="24"/>
+        </w:rPr>
+      </w:pPr>
+    </w:p>
+    <w:p>
+      <w:pPr>
+        <w:spacing w:after="0" w:line="240" w:lineRule="auto"/>
+        <w:rPr>
+          <w:rFonts w:asciiTheme="majorHAnsi" w:hAnsiTheme="majorHAnsi" w:cs="Times New Roman"/>
+          <w:sz w:val="24"/>
+          <w:szCs w:val="24"/>
+        </w:rPr>
+      </w:pPr>
+    </w:p>
+    <w:p>
+      <w:pPr>
+        <w:spacing w:after="0" w:line="240" w:lineRule="auto"/>
+        <w:rPr>
+          <w:rFonts w:asciiTheme="majorHAnsi" w:hAnsiTheme="majorHAnsi" w:cs="Times New Roman"/>
+          <w:sz w:val="24"/>
+          <w:szCs w:val="24"/>
+        </w:rPr>
+      </w:pPr>
+      <w:r>
+        <w:rPr>
+          <w:rFonts w:asciiTheme="majorHAnsi" w:hAnsiTheme="majorHAnsi" w:cs="Times New Roman"/>
+          <w:sz w:val="24"/>
+          <w:szCs w:val="24"/>
+        </w:rPr>
+        <w:t>Stuart Olsen</w:t>
+      </w:r>
+    </w:p>
+    <w:p>
+      <w:pPr>
+        <w:spacing w:after="0" w:line="240" w:lineRule="auto"/>
+        <w:rPr>
+          <w:rFonts w:asciiTheme="majorHAnsi" w:hAnsiTheme="majorHAnsi" w:cs="Times New Roman"/>
+          <w:sz w:val="24"/>
+          <w:szCs w:val="24"/>
+        </w:rPr>
+      </w:pPr>
+    </w:p>
+    <w:p>
+      <w:pPr>
+        <w:spacing w:after="0" w:line="240" w:lineRule="auto"/>
+        <w:rPr>
+          <w:rFonts w:asciiTheme="majorHAnsi" w:hAnsiTheme="majorHAnsi" w:cs="Times New Roman"/>
+          <w:sz w:val="24"/>
+          <w:szCs w:val="24"/>
+        </w:rPr>
+      </w:pPr>
+      <w:r>
+        <w:rPr>
+          <w:rFonts w:asciiTheme="majorHAnsi" w:hAnsiTheme="majorHAnsi" w:cs="Times New Roman"/>
+          <w:sz w:val="24"/>
+          <w:szCs w:val="24"/>
+        </w:rPr>
+        <w:t xml:space="preserve">Enclosure: </w:t>
+      </w:r>
+      <w:r>
+        <w:rPr>
+          <w:rFonts w:asciiTheme="majorHAnsi" w:hAnsiTheme="majorHAnsi" w:cs="Times New Roman"/>
+          <w:sz w:val="24"/>
+          <w:szCs w:val="24"/>
+        </w:rPr>
+        <w:t>“Using TRACS”</w:t>
       </w:r>
     </w:p>
     <w:sectPr>
@@ -517,7 +605,7 @@
 </file>
 
 <file path=word/endnotes.xml><?xml version="1.0" encoding="utf-8"?>
-<w:endnotes xmlns:wpc="http://schemas.microsoft.com/office/word/2010/wordprocessingCanvas" xmlns:mo="http://schemas.microsoft.com/office/mac/office/2008/main" xmlns:mc="http://schemas.openxmlformats.org/markup-compatibility/2006" xmlns:mv="urn:schemas-microsoft-com:mac:vml" xmlns:o="urn:schemas-microsoft-com:office:office" xmlns:r="http://schemas.openxmlformats.org/officeDocument/2006/relationships" xmlns:m="http://schemas.openxmlformats.org/officeDocument/2006/math" xmlns:v="urn:schemas-microsoft-com:vml" xmlns:wp14="http://schemas.microsoft.com/office/word/2010/wordprocessingDrawing" xmlns:wp="http://schemas.openxmlformats.org/drawingml/2006/wordprocessingDrawing" xmlns:w10="urn:schemas-microsoft-com:office:word" xmlns:w="http://schemas.openxmlformats.org/wordprocessingml/2006/main" xmlns:w14="http://schemas.microsoft.com/office/word/2010/wordml" xmlns:wpg="http://schemas.microsoft.com/office/word/2010/wordprocessingGroup" xmlns:wpi="http://schemas.microsoft.com/office/word/2010/wordprocessingInk" xmlns:wne="http://schemas.microsoft.com/office/word/2006/wordml" xmlns:wps="http://schemas.microsoft.com/office/word/2010/wordprocessingShape" mc:Ignorable="w14 wp14">
+<w:endnotes xmlns:wpc="http://schemas.microsoft.com/office/word/2010/wordprocessingCanvas" xmlns:mc="http://schemas.openxmlformats.org/markup-compatibility/2006" xmlns:o="urn:schemas-microsoft-com:office:office" xmlns:r="http://schemas.openxmlformats.org/officeDocument/2006/relationships" xmlns:m="http://schemas.openxmlformats.org/officeDocument/2006/math" xmlns:v="urn:schemas-microsoft-com:vml" xmlns:wp14="http://schemas.microsoft.com/office/word/2010/wordprocessingDrawing" xmlns:wp="http://schemas.openxmlformats.org/drawingml/2006/wordprocessingDrawing" xmlns:w10="urn:schemas-microsoft-com:office:word" xmlns:w="http://schemas.openxmlformats.org/wordprocessingml/2006/main" xmlns:w14="http://schemas.microsoft.com/office/word/2010/wordml" xmlns:wpg="http://schemas.microsoft.com/office/word/2010/wordprocessingGroup" xmlns:wpi="http://schemas.microsoft.com/office/word/2010/wordprocessingInk" xmlns:wne="http://schemas.microsoft.com/office/word/2006/wordml" xmlns:wps="http://schemas.microsoft.com/office/word/2010/wordprocessingShape" mc:Ignorable="w14 wp14">
   <w:endnote w:type="separator" w:id="-1">
     <w:p>
       <w:pPr>
@@ -542,7 +630,7 @@
 </file>
 
 <file path=word/footnotes.xml><?xml version="1.0" encoding="utf-8"?>
-<w:footnotes xmlns:wpc="http://schemas.microsoft.com/office/word/2010/wordprocessingCanvas" xmlns:mo="http://schemas.microsoft.com/office/mac/office/2008/main" xmlns:mc="http://schemas.openxmlformats.org/markup-compatibility/2006" xmlns:mv="urn:schemas-microsoft-com:mac:vml" xmlns:o="urn:schemas-microsoft-com:office:office" xmlns:r="http://schemas.openxmlformats.org/officeDocument/2006/relationships" xmlns:m="http://schemas.openxmlformats.org/officeDocument/2006/math" xmlns:v="urn:schemas-microsoft-com:vml" xmlns:wp14="http://schemas.microsoft.com/office/word/2010/wordprocessingDrawing" xmlns:wp="http://schemas.openxmlformats.org/drawingml/2006/wordprocessingDrawing" xmlns:w10="urn:schemas-microsoft-com:office:word" xmlns:w="http://schemas.openxmlformats.org/wordprocessingml/2006/main" xmlns:w14="http://schemas.microsoft.com/office/word/2010/wordml" xmlns:wpg="http://schemas.microsoft.com/office/word/2010/wordprocessingGroup" xmlns:wpi="http://schemas.microsoft.com/office/word/2010/wordprocessingInk" xmlns:wne="http://schemas.microsoft.com/office/word/2006/wordml" xmlns:wps="http://schemas.microsoft.com/office/word/2010/wordprocessingShape" mc:Ignorable="w14 wp14">
+<w:footnotes xmlns:wpc="http://schemas.microsoft.com/office/word/2010/wordprocessingCanvas" xmlns:mc="http://schemas.openxmlformats.org/markup-compatibility/2006" xmlns:o="urn:schemas-microsoft-com:office:office" xmlns:r="http://schemas.openxmlformats.org/officeDocument/2006/relationships" xmlns:m="http://schemas.openxmlformats.org/officeDocument/2006/math" xmlns:v="urn:schemas-microsoft-com:vml" xmlns:wp14="http://schemas.microsoft.com/office/word/2010/wordprocessingDrawing" xmlns:wp="http://schemas.openxmlformats.org/drawingml/2006/wordprocessingDrawing" xmlns:w10="urn:schemas-microsoft-com:office:word" xmlns:w="http://schemas.openxmlformats.org/wordprocessingml/2006/main" xmlns:w14="http://schemas.microsoft.com/office/word/2010/wordml" xmlns:wpg="http://schemas.microsoft.com/office/word/2010/wordprocessingGroup" xmlns:wpi="http://schemas.microsoft.com/office/word/2010/wordprocessingInk" xmlns:wne="http://schemas.microsoft.com/office/word/2006/wordml" xmlns:wps="http://schemas.microsoft.com/office/word/2010/wordprocessingShape" mc:Ignorable="w14 wp14">
   <w:footnote w:type="separator" w:id="-1">
     <w:p>
       <w:pPr>
@@ -567,7 +655,7 @@
 </file>
 
 <file path=word/header1.xml><?xml version="1.0" encoding="utf-8"?>
-<w:hdr xmlns:wpc="http://schemas.microsoft.com/office/word/2010/wordprocessingCanvas" xmlns:mo="http://schemas.microsoft.com/office/mac/office/2008/main" xmlns:mc="http://schemas.openxmlformats.org/markup-compatibility/2006" xmlns:mv="urn:schemas-microsoft-com:mac:vml" xmlns:o="urn:schemas-microsoft-com:office:office" xmlns:r="http://schemas.openxmlformats.org/officeDocument/2006/relationships" xmlns:m="http://schemas.openxmlformats.org/officeDocument/2006/math" xmlns:v="urn:schemas-microsoft-com:vml" xmlns:wp14="http://schemas.microsoft.com/office/word/2010/wordprocessingDrawing" xmlns:wp="http://schemas.openxmlformats.org/drawingml/2006/wordprocessingDrawing" xmlns:w10="urn:schemas-microsoft-com:office:word" xmlns:w="http://schemas.openxmlformats.org/wordprocessingml/2006/main" xmlns:w14="http://schemas.microsoft.com/office/word/2010/wordml" xmlns:wpg="http://schemas.microsoft.com/office/word/2010/wordprocessingGroup" xmlns:wpi="http://schemas.microsoft.com/office/word/2010/wordprocessingInk" xmlns:wne="http://schemas.microsoft.com/office/word/2006/wordml" xmlns:wps="http://schemas.microsoft.com/office/word/2010/wordprocessingShape" mc:Ignorable="w14 wp14 mv">
+<w:hdr xmlns:wpc="http://schemas.microsoft.com/office/word/2010/wordprocessingCanvas" xmlns:mc="http://schemas.openxmlformats.org/markup-compatibility/2006" xmlns:o="urn:schemas-microsoft-com:office:office" xmlns:r="http://schemas.openxmlformats.org/officeDocument/2006/relationships" xmlns:m="http://schemas.openxmlformats.org/officeDocument/2006/math" xmlns:v="urn:schemas-microsoft-com:vml" xmlns:wp14="http://schemas.microsoft.com/office/word/2010/wordprocessingDrawing" xmlns:wp="http://schemas.openxmlformats.org/drawingml/2006/wordprocessingDrawing" xmlns:w10="urn:schemas-microsoft-com:office:word" xmlns:w="http://schemas.openxmlformats.org/wordprocessingml/2006/main" xmlns:w14="http://schemas.microsoft.com/office/word/2010/wordml" xmlns:wpg="http://schemas.microsoft.com/office/word/2010/wordprocessingGroup" xmlns:wpi="http://schemas.microsoft.com/office/word/2010/wordprocessingInk" xmlns:wne="http://schemas.microsoft.com/office/word/2006/wordml" xmlns:wps="http://schemas.microsoft.com/office/word/2010/wordprocessingShape" mc:Ignorable="w14 wp14">
   <w:sdt>
     <w:sdtPr>
       <w:id w:val="1119957729"/>
@@ -576,6 +664,7 @@
         <w:docPartUnique/>
       </w:docPartObj>
     </w:sdtPr>
+    <w:sdtEndPr/>
     <w:sdtContent>
       <w:p>
         <w:pPr>
@@ -587,7 +676,7 @@
             <w:lang w:eastAsia="zh-TW"/>
           </w:rPr>
           <w:pict w14:anchorId="6DFFF3AA">
-            <v:shapetype id="_x0000_t136" coordsize="21600,21600" o:spt="136" adj="10800" path="m@7,0l@8,0m@5,21600l@6,21600e">
+            <v:shapetype id="_x0000_t136" coordsize="21600,21600" o:spt="136" adj="10800" path="m@7,l@8,m@5,21600l@6,21600e">
               <v:formulas>
                 <v:f eqn="sum #0 0 10800"/>
                 <v:f eqn="prod #0 2 1"/>
@@ -641,7 +730,7 @@
       </w:pPr>
     </w:pPrDefault>
   </w:docDefaults>
-  <w:latentStyles w:defLockedState="0" w:defUIPriority="99" w:defSemiHidden="1" w:defUnhideWhenUsed="1" w:defQFormat="0" w:count="276">
+  <w:latentStyles w:defLockedState="0" w:defUIPriority="99" w:defSemiHidden="1" w:defUnhideWhenUsed="1" w:defQFormat="0" w:count="267">
     <w:lsdException w:name="Normal" w:semiHidden="0" w:uiPriority="0" w:unhideWhenUsed="0" w:qFormat="1"/>
     <w:lsdException w:name="heading 1" w:semiHidden="0" w:uiPriority="9" w:unhideWhenUsed="0" w:qFormat="1"/>
     <w:lsdException w:name="heading 2" w:uiPriority="9" w:qFormat="1"/>
@@ -859,7 +948,7 @@
 </file>
 
 <file path=word/stylesWithEffects.xml><?xml version="1.0" encoding="utf-8"?>
-<w:styles xmlns:wpc="http://schemas.microsoft.com/office/word/2010/wordprocessingCanvas" xmlns:mo="http://schemas.microsoft.com/office/mac/office/2008/main" xmlns:mc="http://schemas.openxmlformats.org/markup-compatibility/2006" xmlns:mv="urn:schemas-microsoft-com:mac:vml" xmlns:o="urn:schemas-microsoft-com:office:office" xmlns:r="http://schemas.openxmlformats.org/officeDocument/2006/relationships" xmlns:m="http://schemas.openxmlformats.org/officeDocument/2006/math" xmlns:v="urn:schemas-microsoft-com:vml" xmlns:wp14="http://schemas.microsoft.com/office/word/2010/wordprocessingDrawing" xmlns:wp="http://schemas.openxmlformats.org/drawingml/2006/wordprocessingDrawing" xmlns:w10="urn:schemas-microsoft-com:office:word" xmlns:w="http://schemas.openxmlformats.org/wordprocessingml/2006/main" xmlns:w14="http://schemas.microsoft.com/office/word/2010/wordml" xmlns:wpg="http://schemas.microsoft.com/office/word/2010/wordprocessingGroup" xmlns:wpi="http://schemas.microsoft.com/office/word/2010/wordprocessingInk" xmlns:wne="http://schemas.microsoft.com/office/word/2006/wordml" xmlns:wps="http://schemas.microsoft.com/office/word/2010/wordprocessingShape" mc:Ignorable="w14 wp14">
+<w:styles xmlns:wpc="http://schemas.microsoft.com/office/word/2010/wordprocessingCanvas" xmlns:mc="http://schemas.openxmlformats.org/markup-compatibility/2006" xmlns:o="urn:schemas-microsoft-com:office:office" xmlns:r="http://schemas.openxmlformats.org/officeDocument/2006/relationships" xmlns:m="http://schemas.openxmlformats.org/officeDocument/2006/math" xmlns:v="urn:schemas-microsoft-com:vml" xmlns:wp14="http://schemas.microsoft.com/office/word/2010/wordprocessingDrawing" xmlns:wp="http://schemas.openxmlformats.org/drawingml/2006/wordprocessingDrawing" xmlns:w10="urn:schemas-microsoft-com:office:word" xmlns:w="http://schemas.openxmlformats.org/wordprocessingml/2006/main" xmlns:w14="http://schemas.microsoft.com/office/word/2010/wordml" xmlns:wpg="http://schemas.microsoft.com/office/word/2010/wordprocessingGroup" xmlns:wpi="http://schemas.microsoft.com/office/word/2010/wordprocessingInk" xmlns:wne="http://schemas.microsoft.com/office/word/2006/wordml" xmlns:wps="http://schemas.microsoft.com/office/word/2010/wordprocessingShape" mc:Ignorable="w14 wp14">
   <w:docDefaults>
     <w:rPrDefault>
       <w:rPr>
@@ -875,7 +964,7 @@
       </w:pPr>
     </w:pPrDefault>
   </w:docDefaults>
-  <w:latentStyles w:defLockedState="0" w:defUIPriority="99" w:defSemiHidden="1" w:defUnhideWhenUsed="1" w:defQFormat="0" w:count="276">
+  <w:latentStyles w:defLockedState="0" w:defUIPriority="99" w:defSemiHidden="1" w:defUnhideWhenUsed="1" w:defQFormat="0" w:count="267">
     <w:lsdException w:name="Normal" w:semiHidden="0" w:uiPriority="0" w:unhideWhenUsed="0" w:qFormat="1"/>
     <w:lsdException w:name="heading 1" w:semiHidden="0" w:uiPriority="9" w:unhideWhenUsed="0" w:qFormat="1"/>
     <w:lsdException w:name="heading 2" w:uiPriority="9" w:qFormat="1"/>
@@ -1382,7 +1471,7 @@
 </file>
 
 <file path=customXml/itemProps1.xml><?xml version="1.0" encoding="utf-8"?>
-<ds:datastoreItem xmlns:ds="http://schemas.openxmlformats.org/officeDocument/2006/customXml" ds:itemID="{8B214E46-A119-544A-9004-F89729B9BE75}">
+<ds:datastoreItem xmlns:ds="http://schemas.openxmlformats.org/officeDocument/2006/customXml" ds:itemID="{43D6ACDE-BD8E-4F37-B084-A261430AA481}">
   <ds:schemaRefs>
     <ds:schemaRef ds:uri="http://schemas.openxmlformats.org/officeDocument/2006/bibliography"/>
   </ds:schemaRefs>

</xml_diff>